<commit_message>
add two visio file figure 2 and figure 3
</commit_message>
<xml_diff>
--- a/毕业论文.docx
+++ b/毕业论文.docx
@@ -1219,7 +1219,7 @@
             <v:path o:extrusionok="f" gradientshapeok="t" o:connecttype="rect"/>
             <o:lock v:ext="edit" aspectratio="t"/>
           </v:shapetype>
-          <v:shape id="_x0000_i1025" type="#_x0000_t75" style="width:414.75pt;height:229.25pt">
+          <v:shape id="_x0000_i1025" type="#_x0000_t75" style="width:414.75pt;height:228.8pt">
             <v:imagedata r:id="rId7" o:title="breast cancer"/>
           </v:shape>
         </w:pict>
@@ -3037,6 +3037,10 @@
             <w:bookmarkStart w:id="14" w:name="OLE_LINK13"/>
             <w:bookmarkStart w:id="15" w:name="OLE_LINK14"/>
             <w:bookmarkStart w:id="16" w:name="OLE_LINK15"/>
+            <w:bookmarkStart w:id="17" w:name="OLE_LINK76"/>
+            <w:bookmarkStart w:id="18" w:name="OLE_LINK77"/>
+            <w:bookmarkStart w:id="19" w:name="OLE_LINK78"/>
+            <w:bookmarkStart w:id="20" w:name="OLE_LINK79"/>
             <m:r>
               <w:rPr>
                 <w:rFonts w:ascii="Cambria Math" w:hAnsi="Cambria Math"/>
@@ -3064,6 +3068,10 @@
             <w:bookmarkEnd w:id="14"/>
             <w:bookmarkEnd w:id="15"/>
             <w:bookmarkEnd w:id="16"/>
+            <w:bookmarkEnd w:id="17"/>
+            <w:bookmarkEnd w:id="18"/>
+            <w:bookmarkEnd w:id="19"/>
+            <w:bookmarkEnd w:id="20"/>
           </m:e>
         </m:d>
         <m:r>
@@ -3118,8 +3126,8 @@
                   </w:rPr>
                   <m:t>如果</m:t>
                 </m:r>
-                <w:bookmarkStart w:id="17" w:name="OLE_LINK11"/>
-                <w:bookmarkStart w:id="18" w:name="OLE_LINK12"/>
+                <w:bookmarkStart w:id="21" w:name="OLE_LINK11"/>
+                <w:bookmarkStart w:id="22" w:name="OLE_LINK12"/>
                 <m:sSub>
                   <m:sSubPr>
                     <m:ctrlPr>
@@ -3146,8 +3154,8 @@
                     </m:r>
                   </m:sub>
                 </m:sSub>
-                <w:bookmarkEnd w:id="17"/>
-                <w:bookmarkEnd w:id="18"/>
+                <w:bookmarkEnd w:id="21"/>
+                <w:bookmarkEnd w:id="22"/>
                 <m:r>
                   <m:rPr>
                     <m:sty m:val="p"/>
@@ -3250,7 +3258,6 @@
       <w:pPr>
         <w:ind w:firstLine="360"/>
         <w:rPr>
-          <w:rFonts w:hint="eastAsia"/>
           <w:kern w:val="0"/>
         </w:rPr>
       </w:pPr>
@@ -3428,11 +3435,11 @@
         </w:rPr>
         <w:t>当作</w:t>
       </w:r>
-      <w:bookmarkStart w:id="19" w:name="OLE_LINK49"/>
-      <w:bookmarkStart w:id="20" w:name="OLE_LINK50"/>
-      <w:bookmarkStart w:id="21" w:name="OLE_LINK51"/>
-      <w:bookmarkStart w:id="22" w:name="OLE_LINK74"/>
-      <w:bookmarkStart w:id="23" w:name="OLE_LINK75"/>
+      <w:bookmarkStart w:id="23" w:name="OLE_LINK49"/>
+      <w:bookmarkStart w:id="24" w:name="OLE_LINK50"/>
+      <w:bookmarkStart w:id="25" w:name="OLE_LINK51"/>
+      <w:bookmarkStart w:id="26" w:name="OLE_LINK74"/>
+      <w:bookmarkStart w:id="27" w:name="OLE_LINK75"/>
       <m:oMath>
         <m:r>
           <w:rPr>
@@ -3442,11 +3449,11 @@
           <m:t>f</m:t>
         </m:r>
       </m:oMath>
-      <w:bookmarkEnd w:id="19"/>
-      <w:bookmarkEnd w:id="20"/>
-      <w:bookmarkEnd w:id="21"/>
-      <w:bookmarkEnd w:id="22"/>
       <w:bookmarkEnd w:id="23"/>
+      <w:bookmarkEnd w:id="24"/>
+      <w:bookmarkEnd w:id="25"/>
+      <w:bookmarkEnd w:id="26"/>
+      <w:bookmarkEnd w:id="27"/>
       <w:r>
         <w:rPr>
           <w:rFonts w:hint="eastAsia"/>
@@ -4086,6 +4093,7 @@
       <w:r>
         <w:t>由</w:t>
       </w:r>
+      <w:proofErr w:type="spellStart"/>
       <w:r>
         <w:rPr>
           <w:rFonts w:hint="eastAsia"/>
@@ -4095,6 +4103,7 @@
       <w:r>
         <w:t>laschke</w:t>
       </w:r>
+      <w:proofErr w:type="spellEnd"/>
       <w:r>
         <w:t>等人提出的，</w:t>
       </w:r>
@@ -4230,15 +4239,19 @@
         </w:rPr>
         <w:t>单词</w:t>
       </w:r>
+      <w:proofErr w:type="gramStart"/>
       <w:r>
         <w:t>”</w:t>
       </w:r>
+      <w:proofErr w:type="gramEnd"/>
       <w:r>
         <w:t>of</w:t>
       </w:r>
+      <w:proofErr w:type="gramStart"/>
       <w:r>
         <w:t>”</w:t>
       </w:r>
+      <w:proofErr w:type="gramEnd"/>
       <w:r>
         <w:rPr>
           <w:rFonts w:hint="eastAsia"/>
@@ -4248,8 +4261,42 @@
       <w:r>
         <w:t>符号</w:t>
       </w:r>
-      <w:r>
-        <w:t>”&lt;P&gt;”</w:t>
+      <w:proofErr w:type="gramStart"/>
+      <w:r>
+        <w:t>”</w:t>
+      </w:r>
+      <w:proofErr w:type="gramEnd"/>
+      <w:r>
+        <w:t>&lt;P&gt;</w:t>
+      </w:r>
+      <w:proofErr w:type="gramStart"/>
+      <w:r>
+        <w:t>”</w:t>
+      </w:r>
+      <w:proofErr w:type="gramEnd"/>
+      <w:r>
+        <w:rPr>
+          <w:rFonts w:hint="eastAsia"/>
+        </w:rPr>
+        <w:t>之间的</w:t>
+      </w:r>
+      <w:r>
+        <w:t>数字</w:t>
+      </w:r>
+      <w:r>
+        <w:rPr>
+          <w:rFonts w:hint="eastAsia"/>
+        </w:rPr>
+        <w:t>(</w:t>
+      </w:r>
+      <w:r>
+        <w:t>3</w:t>
+      </w:r>
+      <w:r>
+        <w:rPr>
+          <w:rFonts w:hint="eastAsia"/>
+        </w:rPr>
+        <w:t>)</w:t>
       </w:r>
       <w:r>
         <w:rPr>
@@ -4321,6 +4368,9 @@
     <w:p>
       <w:pPr>
         <w:ind w:firstLine="360"/>
+        <w:rPr>
+          <w:rFonts w:hint="eastAsia"/>
+        </w:rPr>
       </w:pPr>
       <w:r>
         <w:rPr>
@@ -4358,12 +4408,12 @@
       <w:r>
         <w:t>基于以上的原因，</w:t>
       </w:r>
-      <w:bookmarkStart w:id="24" w:name="OLE_LINK43"/>
-      <w:bookmarkStart w:id="25" w:name="OLE_LINK44"/>
-      <w:bookmarkStart w:id="26" w:name="OLE_LINK45"/>
-      <w:bookmarkStart w:id="27" w:name="OLE_LINK46"/>
-      <w:bookmarkStart w:id="28" w:name="OLE_LINK47"/>
-      <w:bookmarkStart w:id="29" w:name="OLE_LINK48"/>
+      <w:bookmarkStart w:id="28" w:name="OLE_LINK43"/>
+      <w:bookmarkStart w:id="29" w:name="OLE_LINK44"/>
+      <w:bookmarkStart w:id="30" w:name="OLE_LINK45"/>
+      <w:bookmarkStart w:id="31" w:name="OLE_LINK46"/>
+      <w:bookmarkStart w:id="32" w:name="OLE_LINK47"/>
+      <w:bookmarkStart w:id="33" w:name="OLE_LINK48"/>
       <w:r>
         <w:rPr>
           <w:rFonts w:hint="eastAsia"/>
@@ -4373,12 +4423,12 @@
       <w:r>
         <w:t>unescu</w:t>
       </w:r>
-      <w:bookmarkEnd w:id="24"/>
-      <w:bookmarkEnd w:id="25"/>
-      <w:bookmarkEnd w:id="26"/>
-      <w:bookmarkEnd w:id="27"/>
       <w:bookmarkEnd w:id="28"/>
       <w:bookmarkEnd w:id="29"/>
+      <w:bookmarkEnd w:id="30"/>
+      <w:bookmarkEnd w:id="31"/>
+      <w:bookmarkEnd w:id="32"/>
+      <w:bookmarkEnd w:id="33"/>
       <w:r>
         <w:rPr>
           <w:rFonts w:hint="eastAsia"/>
@@ -4425,10 +4475,21 @@
         <w:rPr>
           <w:rFonts w:hint="eastAsia"/>
         </w:rPr>
-        <w:t>，卡方</w:t>
-      </w:r>
-      <w:r>
-        <w:t>估计（</w:t>
+        <w:t>，</w:t>
+      </w:r>
+      <w:proofErr w:type="gramStart"/>
+      <w:r>
+        <w:rPr>
+          <w:rFonts w:hint="eastAsia"/>
+        </w:rPr>
+        <w:t>卡方</w:t>
+      </w:r>
+      <w:r>
+        <w:t>估计</w:t>
+      </w:r>
+      <w:proofErr w:type="gramEnd"/>
+      <w:r>
+        <w:t>（</w:t>
       </w:r>
       <w:r>
         <w:t>chi-square</w:t>
@@ -4546,6 +4607,24 @@
           <w:rFonts w:hint="eastAsia"/>
         </w:rPr>
         <w:t>PMI</w:t>
+      </w:r>
+      <w:r>
+        <w:rPr>
+          <w:rFonts w:hint="eastAsia"/>
+        </w:rPr>
+        <w:t>可以</w:t>
+      </w:r>
+      <w:r>
+        <w:t>通过下面的公式</w:t>
+      </w:r>
+      <w:r>
+        <w:rPr>
+          <w:rFonts w:hint="eastAsia"/>
+        </w:rPr>
+        <w:t>2</w:t>
+      </w:r>
+      <w:r>
+        <w:t>来计算</w:t>
       </w:r>
     </w:p>
     <w:p>
@@ -4640,9 +4719,9 @@
             </w:rPr>
             <m:t>=</m:t>
           </m:r>
-          <w:bookmarkStart w:id="30" w:name="OLE_LINK20"/>
-          <w:bookmarkStart w:id="31" w:name="OLE_LINK21"/>
-          <w:bookmarkStart w:id="32" w:name="OLE_LINK22"/>
+          <w:bookmarkStart w:id="34" w:name="OLE_LINK20"/>
+          <w:bookmarkStart w:id="35" w:name="OLE_LINK21"/>
+          <w:bookmarkStart w:id="36" w:name="OLE_LINK22"/>
           <m:func>
             <m:funcPr>
               <m:ctrlPr>
@@ -4671,17 +4750,17 @@
                   </m:ctrlPr>
                 </m:fPr>
                 <m:num>
-                  <w:bookmarkStart w:id="33" w:name="OLE_LINK23"/>
-                  <w:bookmarkStart w:id="34" w:name="OLE_LINK24"/>
-                  <w:bookmarkStart w:id="35" w:name="OLE_LINK25"/>
+                  <w:bookmarkStart w:id="37" w:name="OLE_LINK23"/>
+                  <w:bookmarkStart w:id="38" w:name="OLE_LINK24"/>
+                  <w:bookmarkStart w:id="39" w:name="OLE_LINK25"/>
                   <m:r>
                     <w:rPr>
                       <w:rFonts w:ascii="Cambria Math" w:hAnsi="Cambria Math"/>
                     </w:rPr>
                     <m:t>P(</m:t>
                   </m:r>
-                  <w:bookmarkStart w:id="36" w:name="OLE_LINK26"/>
-                  <w:bookmarkStart w:id="37" w:name="OLE_LINK27"/>
+                  <w:bookmarkStart w:id="40" w:name="OLE_LINK26"/>
+                  <w:bookmarkStart w:id="41" w:name="OLE_LINK27"/>
                   <m:sSub>
                     <m:sSubPr>
                       <m:ctrlPr>
@@ -4740,22 +4819,22 @@
                       </m:r>
                     </m:sub>
                   </m:sSub>
-                  <w:bookmarkEnd w:id="36"/>
-                  <w:bookmarkEnd w:id="37"/>
+                  <w:bookmarkEnd w:id="40"/>
+                  <w:bookmarkEnd w:id="41"/>
                   <m:r>
                     <w:rPr>
                       <w:rFonts w:ascii="Cambria Math" w:hAnsi="Cambria Math"/>
                     </w:rPr>
                     <m:t>)</m:t>
                   </m:r>
-                  <w:bookmarkEnd w:id="33"/>
-                  <w:bookmarkEnd w:id="34"/>
-                  <w:bookmarkEnd w:id="35"/>
+                  <w:bookmarkEnd w:id="37"/>
+                  <w:bookmarkEnd w:id="38"/>
+                  <w:bookmarkEnd w:id="39"/>
                 </m:num>
                 <m:den>
-                  <w:bookmarkStart w:id="38" w:name="OLE_LINK31"/>
-                  <w:bookmarkStart w:id="39" w:name="OLE_LINK32"/>
-                  <w:bookmarkStart w:id="40" w:name="OLE_LINK33"/>
+                  <w:bookmarkStart w:id="42" w:name="OLE_LINK31"/>
+                  <w:bookmarkStart w:id="43" w:name="OLE_LINK32"/>
+                  <w:bookmarkStart w:id="44" w:name="OLE_LINK33"/>
                   <m:r>
                     <w:rPr>
                       <w:rFonts w:ascii="Cambria Math" w:hAnsi="Cambria Math"/>
@@ -4794,9 +4873,9 @@
                     </w:rPr>
                     <m:t>)</m:t>
                   </m:r>
-                  <w:bookmarkEnd w:id="38"/>
-                  <w:bookmarkEnd w:id="39"/>
-                  <w:bookmarkEnd w:id="40"/>
+                  <w:bookmarkEnd w:id="42"/>
+                  <w:bookmarkEnd w:id="43"/>
+                  <w:bookmarkEnd w:id="44"/>
                   <m:r>
                     <w:rPr>
                       <w:rFonts w:ascii="Cambria Math" w:hAnsi="Cambria Math"/>
@@ -4839,9 +4918,9 @@
               </m:f>
             </m:e>
           </m:func>
-          <w:bookmarkEnd w:id="30"/>
-          <w:bookmarkEnd w:id="31"/>
-          <w:bookmarkEnd w:id="32"/>
+          <w:bookmarkEnd w:id="34"/>
+          <w:bookmarkEnd w:id="35"/>
+          <w:bookmarkEnd w:id="36"/>
           <m:r>
             <w:rPr>
               <w:rFonts w:ascii="Cambria Math" w:hAnsi="Cambria Math"/>
@@ -4876,9 +4955,9 @@
                   </m:ctrlPr>
                 </m:fPr>
                 <m:num>
-                  <w:bookmarkStart w:id="41" w:name="OLE_LINK28"/>
-                  <w:bookmarkStart w:id="42" w:name="OLE_LINK29"/>
-                  <w:bookmarkStart w:id="43" w:name="OLE_LINK30"/>
+                  <w:bookmarkStart w:id="45" w:name="OLE_LINK28"/>
+                  <w:bookmarkStart w:id="46" w:name="OLE_LINK29"/>
+                  <w:bookmarkStart w:id="47" w:name="OLE_LINK30"/>
                   <m:sSub>
                     <m:sSubPr>
                       <m:ctrlPr>
@@ -4905,16 +4984,16 @@
                       </m:r>
                     </m:sub>
                   </m:sSub>
-                  <w:bookmarkEnd w:id="41"/>
-                  <w:bookmarkEnd w:id="42"/>
-                  <w:bookmarkEnd w:id="43"/>
+                  <w:bookmarkEnd w:id="45"/>
+                  <w:bookmarkEnd w:id="46"/>
+                  <w:bookmarkEnd w:id="47"/>
                 </m:num>
                 <m:den>
-                  <w:bookmarkStart w:id="44" w:name="OLE_LINK38"/>
-                  <w:bookmarkStart w:id="45" w:name="OLE_LINK39"/>
-                  <w:bookmarkStart w:id="46" w:name="OLE_LINK40"/>
-                  <w:bookmarkStart w:id="47" w:name="OLE_LINK41"/>
-                  <w:bookmarkStart w:id="48" w:name="OLE_LINK42"/>
+                  <w:bookmarkStart w:id="48" w:name="OLE_LINK38"/>
+                  <w:bookmarkStart w:id="49" w:name="OLE_LINK39"/>
+                  <w:bookmarkStart w:id="50" w:name="OLE_LINK40"/>
+                  <w:bookmarkStart w:id="51" w:name="OLE_LINK41"/>
+                  <w:bookmarkStart w:id="52" w:name="OLE_LINK42"/>
                   <m:sSub>
                     <m:sSubPr>
                       <m:ctrlPr>
@@ -4941,11 +5020,11 @@
                       </m:r>
                     </m:sub>
                   </m:sSub>
-                  <w:bookmarkEnd w:id="44"/>
-                  <w:bookmarkEnd w:id="45"/>
-                  <w:bookmarkEnd w:id="46"/>
-                  <w:bookmarkEnd w:id="47"/>
                   <w:bookmarkEnd w:id="48"/>
+                  <w:bookmarkEnd w:id="49"/>
+                  <w:bookmarkEnd w:id="50"/>
+                  <w:bookmarkEnd w:id="51"/>
+                  <w:bookmarkEnd w:id="52"/>
                   <m:sSub>
                     <m:sSubPr>
                       <m:ctrlPr>
@@ -5166,10 +5245,10 @@
         </w:rPr>
         <w:t>利用</w:t>
       </w:r>
-      <w:bookmarkStart w:id="49" w:name="OLE_LINK34"/>
-      <w:bookmarkStart w:id="50" w:name="OLE_LINK35"/>
-      <w:bookmarkStart w:id="51" w:name="OLE_LINK36"/>
-      <w:bookmarkStart w:id="52" w:name="OLE_LINK37"/>
+      <w:bookmarkStart w:id="53" w:name="OLE_LINK34"/>
+      <w:bookmarkStart w:id="54" w:name="OLE_LINK35"/>
+      <w:bookmarkStart w:id="55" w:name="OLE_LINK36"/>
+      <w:bookmarkStart w:id="56" w:name="OLE_LINK37"/>
       <m:oMath>
         <m:sSub>
           <m:sSubPr>
@@ -5230,10 +5309,10 @@
           </m:sub>
         </m:sSub>
       </m:oMath>
-      <w:bookmarkEnd w:id="49"/>
-      <w:bookmarkEnd w:id="50"/>
-      <w:bookmarkEnd w:id="51"/>
-      <w:bookmarkEnd w:id="52"/>
+      <w:bookmarkEnd w:id="53"/>
+      <w:bookmarkEnd w:id="54"/>
+      <w:bookmarkEnd w:id="55"/>
+      <w:bookmarkEnd w:id="56"/>
       <w:r>
         <w:rPr>
           <w:rFonts w:hint="eastAsia"/>
@@ -5799,7 +5878,16 @@
         <w:t>依赖于</w:t>
       </w:r>
       <w:r>
-        <w:t>语料库的分布情况，</w:t>
+        <w:t>语料库的</w:t>
+      </w:r>
+      <w:r>
+        <w:rPr>
+          <w:rFonts w:hint="eastAsia"/>
+        </w:rPr>
+        <w:t>=</w:t>
+      </w:r>
+      <w:r>
+        <w:t>分布情况，</w:t>
       </w:r>
       <w:r>
         <w:rPr>
@@ -6122,6 +6210,7 @@
       <w:r>
         <w:t>内的</w:t>
       </w:r>
+      <w:proofErr w:type="spellStart"/>
       <w:r>
         <w:rPr>
           <w:rFonts w:hint="eastAsia"/>
@@ -6131,6 +6220,7 @@
       <w:r>
         <w:t>enia</w:t>
       </w:r>
+      <w:proofErr w:type="spellEnd"/>
       <w:r>
         <w:t>等等，</w:t>
       </w:r>
@@ -6199,6 +6289,7 @@
       <w:r>
         <w:t>由</w:t>
       </w:r>
+      <w:proofErr w:type="spellStart"/>
       <w:r>
         <w:rPr>
           <w:rFonts w:hint="eastAsia"/>
@@ -6208,6 +6299,7 @@
       <w:r>
         <w:t>akushiji</w:t>
       </w:r>
+      <w:proofErr w:type="spellEnd"/>
       <w:r>
         <w:t>等人提出的</w:t>
       </w:r>
@@ -6730,7 +6822,7 @@
         </w:numPr>
         <w:ind w:firstLineChars="0"/>
       </w:pPr>
-      <w:bookmarkStart w:id="53" w:name="OLE_LINK52"/>
+      <w:bookmarkStart w:id="57" w:name="OLE_LINK52"/>
       <w:r>
         <w:rPr>
           <w:rFonts w:hint="eastAsia"/>
@@ -6749,7 +6841,7 @@
       <w:r>
         <w:t>的被动表达）</w:t>
       </w:r>
-      <w:bookmarkEnd w:id="53"/>
+      <w:bookmarkEnd w:id="57"/>
     </w:p>
     <w:p>
       <w:pPr>
@@ -6806,19 +6898,19 @@
       <w:r>
         <w:t xml:space="preserve"> of P2 by</w:t>
       </w:r>
-      <w:bookmarkStart w:id="54" w:name="OLE_LINK53"/>
-      <w:bookmarkStart w:id="55" w:name="OLE_LINK54"/>
-      <w:bookmarkStart w:id="56" w:name="OLE_LINK55"/>
-      <w:bookmarkStart w:id="57" w:name="OLE_LINK56"/>
-      <w:bookmarkStart w:id="58" w:name="OLE_LINK57"/>
+      <w:bookmarkStart w:id="58" w:name="OLE_LINK53"/>
+      <w:bookmarkStart w:id="59" w:name="OLE_LINK54"/>
+      <w:bookmarkStart w:id="60" w:name="OLE_LINK55"/>
+      <w:bookmarkStart w:id="61" w:name="OLE_LINK56"/>
+      <w:bookmarkStart w:id="62" w:name="OLE_LINK57"/>
       <w:r>
         <w:t xml:space="preserve"> P1</w:t>
       </w:r>
-      <w:bookmarkEnd w:id="54"/>
-      <w:bookmarkEnd w:id="55"/>
-      <w:bookmarkEnd w:id="56"/>
-      <w:bookmarkEnd w:id="57"/>
       <w:bookmarkEnd w:id="58"/>
+      <w:bookmarkEnd w:id="59"/>
+      <w:bookmarkEnd w:id="60"/>
+      <w:bookmarkEnd w:id="61"/>
+      <w:bookmarkEnd w:id="62"/>
       <w:r>
         <w:t xml:space="preserve"> </w:t>
       </w:r>
@@ -7114,26 +7206,34 @@
       <w:pPr>
         <w:ind w:firstLine="360"/>
       </w:pPr>
-      <w:bookmarkStart w:id="59" w:name="OLE_LINK58"/>
-      <w:bookmarkStart w:id="60" w:name="OLE_LINK59"/>
-      <w:bookmarkStart w:id="61" w:name="OLE_LINK72"/>
-      <w:bookmarkStart w:id="62" w:name="OLE_LINK73"/>
-      <w:r>
-        <w:rPr>
-          <w:rFonts w:hint="eastAsia"/>
-        </w:rPr>
-        <w:t xml:space="preserve">Fundel </w:t>
-      </w:r>
-      <w:bookmarkEnd w:id="59"/>
-      <w:bookmarkEnd w:id="60"/>
+      <w:bookmarkStart w:id="63" w:name="OLE_LINK58"/>
+      <w:bookmarkStart w:id="64" w:name="OLE_LINK59"/>
+      <w:bookmarkStart w:id="65" w:name="OLE_LINK72"/>
+      <w:bookmarkStart w:id="66" w:name="OLE_LINK73"/>
+      <w:proofErr w:type="spellStart"/>
+      <w:r>
+        <w:rPr>
+          <w:rFonts w:hint="eastAsia"/>
+        </w:rPr>
+        <w:t>Fundel</w:t>
+      </w:r>
+      <w:proofErr w:type="spellEnd"/>
+      <w:r>
+        <w:rPr>
+          <w:rFonts w:hint="eastAsia"/>
+        </w:rPr>
+        <w:t xml:space="preserve"> </w:t>
+      </w:r>
+      <w:bookmarkEnd w:id="63"/>
+      <w:bookmarkEnd w:id="64"/>
       <w:r>
         <w:rPr>
           <w:rFonts w:hint="eastAsia"/>
         </w:rPr>
         <w:t>等人</w:t>
       </w:r>
-      <w:bookmarkEnd w:id="61"/>
-      <w:bookmarkEnd w:id="62"/>
+      <w:bookmarkEnd w:id="65"/>
+      <w:bookmarkEnd w:id="66"/>
       <w:r>
         <w:t>提出了一种利用</w:t>
       </w:r>
@@ -7337,8 +7437,8 @@
       </w:pPr>
       <w:r>
         <w:pict>
-          <v:shape id="_x0000_i1027" type="#_x0000_t75" style="width:414.35pt;height:229.25pt">
-            <v:imagedata r:id="rId9" o:title="dependency parser tree"/>
+          <v:shape id="_x0000_i1027" type="#_x0000_t75" style="width:381.2pt;height:218.2pt">
+            <v:imagedata r:id="rId9" o:title="句法依赖树"/>
           </v:shape>
         </w:pict>
       </w:r>
@@ -7375,23 +7475,23 @@
       <w:r>
         <w:t xml:space="preserve">The </w:t>
       </w:r>
-      <w:bookmarkStart w:id="63" w:name="OLE_LINK60"/>
-      <w:bookmarkStart w:id="64" w:name="OLE_LINK61"/>
-      <w:bookmarkStart w:id="65" w:name="OLE_LINK62"/>
+      <w:bookmarkStart w:id="67" w:name="OLE_LINK60"/>
+      <w:bookmarkStart w:id="68" w:name="OLE_LINK61"/>
+      <w:bookmarkStart w:id="69" w:name="OLE_LINK62"/>
       <w:r>
         <w:rPr>
           <w:b/>
         </w:rPr>
         <w:t>sigmaB</w:t>
       </w:r>
-      <w:bookmarkEnd w:id="63"/>
-      <w:bookmarkEnd w:id="64"/>
-      <w:bookmarkEnd w:id="65"/>
+      <w:bookmarkEnd w:id="67"/>
+      <w:bookmarkEnd w:id="68"/>
+      <w:bookmarkEnd w:id="69"/>
       <w:r>
         <w:t xml:space="preserve">-dependent promoter drives expression of </w:t>
       </w:r>
-      <w:bookmarkStart w:id="66" w:name="OLE_LINK63"/>
-      <w:bookmarkStart w:id="67" w:name="OLE_LINK64"/>
+      <w:bookmarkStart w:id="70" w:name="OLE_LINK63"/>
+      <w:bookmarkStart w:id="71" w:name="OLE_LINK64"/>
       <w:r>
         <w:rPr>
           <w:b/>
@@ -7401,8 +7501,8 @@
       <w:r>
         <w:t xml:space="preserve"> </w:t>
       </w:r>
-      <w:bookmarkEnd w:id="66"/>
-      <w:bookmarkEnd w:id="67"/>
+      <w:bookmarkEnd w:id="70"/>
+      <w:bookmarkEnd w:id="71"/>
       <w:r>
         <w:t>under str</w:t>
       </w:r>
@@ -7452,16 +7552,16 @@
         <w:t>图中所有的</w:t>
       </w:r>
       <w:r>
-        <w:t>生物实体都进行了</w:t>
-      </w:r>
-      <w:r>
-        <w:rPr>
-          <w:rFonts w:hint="eastAsia"/>
-        </w:rPr>
-        <w:t>加粗</w:t>
-      </w:r>
-      <w:r>
-        <w:t>处理</w:t>
+        <w:t>生物实体</w:t>
+      </w:r>
+      <w:r>
+        <w:rPr>
+          <w:rFonts w:hint="eastAsia"/>
+        </w:rPr>
+        <w:t>都</w:t>
+      </w:r>
+      <w:r>
+        <w:t>用红色进行了标记</w:t>
       </w:r>
       <w:r>
         <w:rPr>
@@ -7506,7 +7606,31 @@
         <w:t>则</w:t>
       </w:r>
       <w:r>
-        <w:t>代表着一个短语块。</w:t>
+        <w:t>代表着一个短语块</w:t>
+      </w:r>
+      <w:r>
+        <w:rPr>
+          <w:rFonts w:hint="eastAsia"/>
+        </w:rPr>
+        <w:t>，</w:t>
+      </w:r>
+      <w:r>
+        <w:t>每个箭头则代表着两个</w:t>
+      </w:r>
+      <w:r>
+        <w:rPr>
+          <w:rFonts w:hint="eastAsia"/>
+        </w:rPr>
+        <w:t>单词</w:t>
+      </w:r>
+      <w:r>
+        <w:t>之间存在的句法依赖关系</w:t>
+      </w:r>
+      <w:r>
+        <w:rPr>
+          <w:rFonts w:hint="eastAsia"/>
+        </w:rPr>
+        <w:t>，</w:t>
       </w:r>
       <w:r>
         <w:rPr>
@@ -7533,19 +7657,51 @@
         <w:t>的</w:t>
       </w:r>
       <w:r>
-        <w:t>基础上进行的。</w:t>
+        <w:t>基础上进行的</w:t>
+      </w:r>
+      <w:r>
+        <w:rPr>
+          <w:rFonts w:hint="eastAsia"/>
+        </w:rPr>
+        <w:t>，其中</w:t>
+      </w:r>
+      <w:r>
+        <w:rPr>
+          <w:rFonts w:hint="eastAsia"/>
+        </w:rPr>
+        <w:t>黄色</w:t>
+      </w:r>
+      <w:r>
+        <w:rPr>
+          <w:rFonts w:hint="eastAsia"/>
+        </w:rPr>
+        <w:t>箭头</w:t>
+      </w:r>
+      <w:r>
+        <w:t>部分代表着一对实体之间的</w:t>
+      </w:r>
+      <w:r>
+        <w:rPr>
+          <w:rFonts w:hint="eastAsia"/>
+        </w:rPr>
+        <w:t>依赖关系</w:t>
+      </w:r>
+      <w:r>
+        <w:t>路径。</w:t>
       </w:r>
     </w:p>
     <w:p>
       <w:pPr>
         <w:ind w:firstLine="360"/>
       </w:pPr>
+      <w:proofErr w:type="spellStart"/>
       <w:r>
         <w:rPr>
           <w:rFonts w:hint="eastAsia"/>
         </w:rPr>
         <w:t>Fundel</w:t>
       </w:r>
+      <w:proofErr w:type="spellEnd"/>
       <w:r>
         <w:rPr>
           <w:rFonts w:hint="eastAsia"/>
@@ -7554,6 +7710,15 @@
       </w:r>
       <w:r>
         <w:t>通过分析文本，</w:t>
+      </w:r>
+      <w:r>
+        <w:rPr>
+          <w:rFonts w:hint="eastAsia"/>
+        </w:rPr>
+        <w:t>针对</w:t>
+      </w:r>
+      <w:r>
+        <w:t>生物领域实体关系的特殊性，</w:t>
       </w:r>
       <w:r>
         <w:rPr>
@@ -7929,11 +8094,11 @@
       <w:r>
         <w:t>实体</w:t>
       </w:r>
-      <w:bookmarkStart w:id="68" w:name="OLE_LINK65"/>
-      <w:bookmarkStart w:id="69" w:name="OLE_LINK66"/>
-      <w:bookmarkStart w:id="70" w:name="OLE_LINK67"/>
-      <w:bookmarkStart w:id="71" w:name="OLE_LINK68"/>
-      <w:bookmarkStart w:id="72" w:name="OLE_LINK69"/>
+      <w:bookmarkStart w:id="72" w:name="OLE_LINK65"/>
+      <w:bookmarkStart w:id="73" w:name="OLE_LINK66"/>
+      <w:bookmarkStart w:id="74" w:name="OLE_LINK67"/>
+      <w:bookmarkStart w:id="75" w:name="OLE_LINK68"/>
+      <w:bookmarkStart w:id="76" w:name="OLE_LINK69"/>
       <w:r>
         <w:t>sigmaB</w:t>
       </w:r>
@@ -7946,88 +8111,88 @@
       <w:r>
         <w:t>yvyD</w:t>
       </w:r>
-      <w:bookmarkEnd w:id="68"/>
-      <w:bookmarkEnd w:id="69"/>
-      <w:bookmarkEnd w:id="70"/>
-      <w:bookmarkEnd w:id="71"/>
       <w:bookmarkEnd w:id="72"/>
-      <w:r>
-        <w:rPr>
-          <w:rFonts w:hint="eastAsia"/>
-        </w:rPr>
-        <w:t>，</w:t>
-      </w:r>
-      <w:r>
-        <w:rPr>
-          <w:rFonts w:hint="eastAsia"/>
-        </w:rPr>
-        <w:t>它们</w:t>
-      </w:r>
-      <w:r>
-        <w:t>之间的依赖关系路径为</w:t>
-      </w:r>
-      <w:r>
-        <w:rPr>
-          <w:rFonts w:hint="eastAsia"/>
-        </w:rPr>
-        <w:t>“</w:t>
-      </w:r>
-      <w:r>
-        <w:rPr>
-          <w:rFonts w:hint="eastAsia"/>
-        </w:rPr>
-        <w:t>T</w:t>
-      </w:r>
-      <w:r>
-        <w:t>he sigmaB-dependent promoter---nsubj---drives---dobj---expression---of---yvyD”</w:t>
-      </w:r>
-      <w:r>
-        <w:rPr>
-          <w:rFonts w:hint="eastAsia"/>
-        </w:rPr>
-        <w:t>。</w:t>
-      </w:r>
-      <w:r>
-        <w:t>可以</w:t>
-      </w:r>
-      <w:r>
-        <w:rPr>
-          <w:rFonts w:hint="eastAsia"/>
-        </w:rPr>
-        <w:t>看出这个</w:t>
-      </w:r>
-      <w:r>
-        <w:t>路径中包含关键词</w:t>
-      </w:r>
-      <w:r>
-        <w:t>drives</w:t>
-      </w:r>
-      <w:r>
-        <w:t>，</w:t>
-      </w:r>
-      <w:r>
-        <w:rPr>
-          <w:rFonts w:hint="eastAsia"/>
-        </w:rPr>
-        <w:t>同时</w:t>
-      </w:r>
-      <w:r>
-        <w:t>包含依赖关系</w:t>
-      </w:r>
-      <w:bookmarkStart w:id="73" w:name="OLE_LINK70"/>
-      <w:bookmarkStart w:id="74" w:name="OLE_LINK71"/>
-      <w:r>
-        <w:t>nsubj</w:t>
-      </w:r>
       <w:bookmarkEnd w:id="73"/>
       <w:bookmarkEnd w:id="74"/>
-      <w:r>
+      <w:bookmarkEnd w:id="75"/>
+      <w:bookmarkEnd w:id="76"/>
+      <w:r>
+        <w:rPr>
+          <w:rFonts w:hint="eastAsia"/>
+        </w:rPr>
         <w:t>，</w:t>
       </w:r>
       <w:r>
         <w:rPr>
           <w:rFonts w:hint="eastAsia"/>
         </w:rPr>
+        <w:t>它们</w:t>
+      </w:r>
+      <w:r>
+        <w:t>之间的依赖关系路径为</w:t>
+      </w:r>
+      <w:r>
+        <w:rPr>
+          <w:rFonts w:hint="eastAsia"/>
+        </w:rPr>
+        <w:t>“</w:t>
+      </w:r>
+      <w:r>
+        <w:rPr>
+          <w:rFonts w:hint="eastAsia"/>
+        </w:rPr>
+        <w:t>T</w:t>
+      </w:r>
+      <w:r>
+        <w:t>he sigmaB-dependent promoter---nsubj---drives---dobj---expression---of---yvyD”</w:t>
+      </w:r>
+      <w:r>
+        <w:rPr>
+          <w:rFonts w:hint="eastAsia"/>
+        </w:rPr>
+        <w:t>。</w:t>
+      </w:r>
+      <w:r>
+        <w:t>可以</w:t>
+      </w:r>
+      <w:r>
+        <w:rPr>
+          <w:rFonts w:hint="eastAsia"/>
+        </w:rPr>
+        <w:t>看出这个</w:t>
+      </w:r>
+      <w:r>
+        <w:t>路径中包含关键词</w:t>
+      </w:r>
+      <w:r>
+        <w:t>drives</w:t>
+      </w:r>
+      <w:r>
+        <w:t>，</w:t>
+      </w:r>
+      <w:r>
+        <w:rPr>
+          <w:rFonts w:hint="eastAsia"/>
+        </w:rPr>
+        <w:t>同时</w:t>
+      </w:r>
+      <w:r>
+        <w:t>包含依赖关系</w:t>
+      </w:r>
+      <w:bookmarkStart w:id="77" w:name="OLE_LINK70"/>
+      <w:bookmarkStart w:id="78" w:name="OLE_LINK71"/>
+      <w:r>
+        <w:t>nsubj</w:t>
+      </w:r>
+      <w:bookmarkEnd w:id="77"/>
+      <w:bookmarkEnd w:id="78"/>
+      <w:r>
+        <w:t>，</w:t>
+      </w:r>
+      <w:r>
+        <w:rPr>
+          <w:rFonts w:hint="eastAsia"/>
+        </w:rPr>
         <w:t>因为</w:t>
       </w:r>
       <w:r>
@@ -8091,7 +8256,18 @@
         <w:t>，</w:t>
       </w:r>
       <w:r>
-        <w:t>他们同样指定了一些规则来</w:t>
+        <w:t>他们同样</w:t>
+      </w:r>
+      <w:r>
+        <w:rPr>
+          <w:rFonts w:hint="eastAsia"/>
+        </w:rPr>
+        <w:t>制定</w:t>
+      </w:r>
+      <w:bookmarkStart w:id="79" w:name="_GoBack"/>
+      <w:bookmarkEnd w:id="79"/>
+      <w:r>
+        <w:t>了一些规则来</w:t>
       </w:r>
       <w:r>
         <w:rPr>
@@ -8124,6 +8300,7 @@
         <w:rPr>
           <w:rFonts w:hint="eastAsia"/>
         </w:rPr>
+        <w:lastRenderedPageBreak/>
         <w:t>第一种</w:t>
       </w:r>
       <w:r>
@@ -8154,11 +8331,7 @@
         <w:t>介词</w:t>
       </w:r>
       <w:r>
-        <w:t>，因此主要抽</w:t>
-      </w:r>
-      <w:r>
-        <w:lastRenderedPageBreak/>
-        <w:t>取实体和</w:t>
+        <w:t>，因此主要抽取实体和</w:t>
       </w:r>
       <w:r>
         <w:rPr>
@@ -8274,6 +8447,395 @@
         </w:rPr>
         <w:t>。</w:t>
       </w:r>
+    </w:p>
+    <w:p>
+      <w:pPr>
+        <w:ind w:firstLine="360"/>
+      </w:pPr>
+      <w:r>
+        <w:rPr>
+          <w:rFonts w:hint="eastAsia"/>
+        </w:rPr>
+        <w:t>跟</w:t>
+      </w:r>
+      <w:r>
+        <w:t>基于</w:t>
+      </w:r>
+      <w:r>
+        <w:t>“</w:t>
+      </w:r>
+      <w:r>
+        <w:rPr>
+          <w:rFonts w:hint="eastAsia"/>
+        </w:rPr>
+        <w:t>论元</w:t>
+      </w:r>
+      <w:r>
+        <w:t>结构</w:t>
+      </w:r>
+      <w:r>
+        <w:t>”</w:t>
+      </w:r>
+      <w:r>
+        <w:rPr>
+          <w:rFonts w:hint="eastAsia"/>
+        </w:rPr>
+        <w:t>的</w:t>
+      </w:r>
+      <w:r>
+        <w:t>方法相比，</w:t>
+      </w:r>
+      <w:proofErr w:type="spellStart"/>
+      <w:r>
+        <w:rPr>
+          <w:rFonts w:hint="eastAsia"/>
+        </w:rPr>
+        <w:t>Fundel</w:t>
+      </w:r>
+      <w:proofErr w:type="spellEnd"/>
+      <w:r>
+        <w:rPr>
+          <w:rFonts w:hint="eastAsia"/>
+        </w:rPr>
+        <w:t xml:space="preserve"> </w:t>
+      </w:r>
+      <w:r>
+        <w:rPr>
+          <w:rFonts w:hint="eastAsia"/>
+        </w:rPr>
+        <w:t>等人的</w:t>
+      </w:r>
+      <w:r>
+        <w:t>方法可以认为是对句子更深层次的分析，这里面涉及到更多自然语言处理</w:t>
+      </w:r>
+      <w:r>
+        <w:rPr>
+          <w:rFonts w:hint="eastAsia"/>
+        </w:rPr>
+        <w:t>方面的应用，</w:t>
+      </w:r>
+      <w:r>
+        <w:t>包括短语块的抽取，句法分析，句法依赖分析等等。</w:t>
+      </w:r>
+      <w:r>
+        <w:rPr>
+          <w:rFonts w:hint="eastAsia"/>
+        </w:rPr>
+        <w:t>这种</w:t>
+      </w:r>
+      <w:r>
+        <w:t>深层次的分析更加有利于</w:t>
+      </w:r>
+      <w:r>
+        <w:rPr>
+          <w:rFonts w:hint="eastAsia"/>
+        </w:rPr>
+        <w:t>针对</w:t>
+      </w:r>
+      <w:r>
+        <w:t>特定的问题来</w:t>
+      </w:r>
+      <w:r>
+        <w:rPr>
+          <w:rFonts w:hint="eastAsia"/>
+        </w:rPr>
+        <w:t>制定</w:t>
+      </w:r>
+      <w:r>
+        <w:t>特定的策略，比如在</w:t>
+      </w:r>
+      <w:proofErr w:type="spellStart"/>
+      <w:r>
+        <w:rPr>
+          <w:rFonts w:hint="eastAsia"/>
+        </w:rPr>
+        <w:t>F</w:t>
+      </w:r>
+      <w:r>
+        <w:t>undel</w:t>
+      </w:r>
+      <w:proofErr w:type="spellEnd"/>
+      <w:r>
+        <w:t>等人的方法中，规则已经被限制到只有</w:t>
+      </w:r>
+      <w:r>
+        <w:rPr>
+          <w:rFonts w:hint="eastAsia"/>
+        </w:rPr>
+        <w:t>3</w:t>
+      </w:r>
+      <w:r>
+        <w:rPr>
+          <w:rFonts w:hint="eastAsia"/>
+        </w:rPr>
+        <w:t>条</w:t>
+      </w:r>
+      <w:r>
+        <w:t>，</w:t>
+      </w:r>
+      <w:r>
+        <w:rPr>
+          <w:rFonts w:hint="eastAsia"/>
+        </w:rPr>
+        <w:t>跟</w:t>
+      </w:r>
+      <w:r>
+        <w:t>在句子层面的模板比较，数量上</w:t>
+      </w:r>
+      <w:r>
+        <w:rPr>
+          <w:rFonts w:hint="eastAsia"/>
+        </w:rPr>
+        <w:t>已经</w:t>
+      </w:r>
+      <w:r>
+        <w:t>大大减少，但是</w:t>
+      </w:r>
+      <w:r>
+        <w:rPr>
+          <w:rFonts w:hint="eastAsia"/>
+        </w:rPr>
+        <w:t>却</w:t>
+      </w:r>
+      <w:r>
+        <w:t>取得了很好的效果。</w:t>
+      </w:r>
+      <w:r>
+        <w:rPr>
+          <w:rFonts w:hint="eastAsia"/>
+        </w:rPr>
+        <w:t>但</w:t>
+      </w:r>
+      <w:r>
+        <w:t>基于句法分析的系统同样存在缺陷，</w:t>
+      </w:r>
+      <w:r>
+        <w:rPr>
+          <w:rFonts w:hint="eastAsia"/>
+        </w:rPr>
+        <w:t>其中</w:t>
+      </w:r>
+      <w:r>
+        <w:t>一个最大的问题在于系统的稳定性</w:t>
+      </w:r>
+      <w:r>
+        <w:rPr>
+          <w:rFonts w:hint="eastAsia"/>
+        </w:rPr>
+        <w:t>完全取决于</w:t>
+      </w:r>
+      <w:r>
+        <w:t>句法</w:t>
+      </w:r>
+      <w:r>
+        <w:rPr>
+          <w:rFonts w:hint="eastAsia"/>
+        </w:rPr>
+        <w:t>或者</w:t>
+      </w:r>
+      <w:r>
+        <w:t>依赖</w:t>
+      </w:r>
+      <w:r>
+        <w:rPr>
+          <w:rFonts w:hint="eastAsia"/>
+        </w:rPr>
+        <w:t>关系</w:t>
+      </w:r>
+      <w:r>
+        <w:t>分析器的稳定性，</w:t>
+      </w:r>
+      <w:r>
+        <w:rPr>
+          <w:rFonts w:hint="eastAsia"/>
+        </w:rPr>
+        <w:t>虽然传统</w:t>
+      </w:r>
+      <w:r>
+        <w:t>的语法分析器已经可以达到</w:t>
+      </w:r>
+      <w:r>
+        <w:rPr>
+          <w:rFonts w:hint="eastAsia"/>
+        </w:rPr>
+        <w:t>很高</w:t>
+      </w:r>
+      <w:r>
+        <w:t>的准确率</w:t>
+      </w:r>
+      <w:r>
+        <w:rPr>
+          <w:rFonts w:hint="eastAsia"/>
+        </w:rPr>
+        <w:t>（比如</w:t>
+      </w:r>
+      <w:r>
+        <w:rPr>
+          <w:rFonts w:hint="eastAsia"/>
+        </w:rPr>
+        <w:t>S</w:t>
+      </w:r>
+      <w:r>
+        <w:t>tanford parser</w:t>
+      </w:r>
+      <w:r>
+        <w:rPr>
+          <w:rFonts w:hint="eastAsia"/>
+        </w:rPr>
+        <w:t>的</w:t>
+      </w:r>
+      <w:r>
+        <w:t>准确率在标准</w:t>
+      </w:r>
+      <w:r>
+        <w:rPr>
+          <w:rFonts w:hint="eastAsia"/>
+        </w:rPr>
+        <w:t>的</w:t>
+      </w:r>
+      <w:r>
+        <w:t>测试数据集上已经超过</w:t>
+      </w:r>
+      <w:r>
+        <w:rPr>
+          <w:rFonts w:hint="eastAsia"/>
+        </w:rPr>
+        <w:t>0.80</w:t>
+      </w:r>
+      <w:r>
+        <w:t>），</w:t>
+      </w:r>
+      <w:r>
+        <w:rPr>
+          <w:rFonts w:hint="eastAsia"/>
+        </w:rPr>
+        <w:t>但是考虑</w:t>
+      </w:r>
+      <w:r>
+        <w:t>到生物领域的文本具有一定的</w:t>
+      </w:r>
+      <w:r>
+        <w:rPr>
+          <w:rFonts w:hint="eastAsia"/>
+        </w:rPr>
+        <w:t>特性，比如</w:t>
+      </w:r>
+      <w:r>
+        <w:t>生物领域的特有</w:t>
+      </w:r>
+      <w:r>
+        <w:rPr>
+          <w:rFonts w:hint="eastAsia"/>
+        </w:rPr>
+        <w:t>名词</w:t>
+      </w:r>
+      <w:r>
+        <w:t>相对较多，句子相对较长</w:t>
+      </w:r>
+      <w:r>
+        <w:rPr>
+          <w:rFonts w:hint="eastAsia"/>
+        </w:rPr>
+        <w:t>，而且</w:t>
+      </w:r>
+      <w:r>
+        <w:t>针对生物领域</w:t>
+      </w:r>
+      <w:r>
+        <w:rPr>
+          <w:rFonts w:hint="eastAsia"/>
+        </w:rPr>
+        <w:t>句子句法</w:t>
+      </w:r>
+      <w:r>
+        <w:t>分析</w:t>
+      </w:r>
+      <w:r>
+        <w:rPr>
+          <w:rFonts w:hint="eastAsia"/>
+        </w:rPr>
+        <w:t>的</w:t>
+      </w:r>
+      <w:r>
+        <w:t>研究较少，</w:t>
+      </w:r>
+      <w:r>
+        <w:rPr>
+          <w:rFonts w:hint="eastAsia"/>
+        </w:rPr>
+        <w:t>这导致</w:t>
+      </w:r>
+      <w:r>
+        <w:t>一般的句法分析器的</w:t>
+      </w:r>
+      <w:r>
+        <w:rPr>
+          <w:rFonts w:hint="eastAsia"/>
+        </w:rPr>
+        <w:t>性能</w:t>
+      </w:r>
+      <w:r>
+        <w:t>很难得到保证</w:t>
+      </w:r>
+      <w:r>
+        <w:rPr>
+          <w:rFonts w:hint="eastAsia"/>
+        </w:rPr>
+        <w:t>，</w:t>
+      </w:r>
+      <w:r>
+        <w:t>这种由句法分析造成的错误的传播，会影响</w:t>
+      </w:r>
+      <w:r>
+        <w:rPr>
+          <w:rFonts w:hint="eastAsia"/>
+        </w:rPr>
+        <w:t>整个</w:t>
+      </w:r>
+      <w:r>
+        <w:t>生物实体</w:t>
+      </w:r>
+      <w:r>
+        <w:rPr>
+          <w:rFonts w:hint="eastAsia"/>
+        </w:rPr>
+        <w:t>关系</w:t>
+      </w:r>
+      <w:r>
+        <w:t>抽取的性能。</w:t>
+      </w:r>
+      <w:r>
+        <w:rPr>
+          <w:rFonts w:hint="eastAsia"/>
+        </w:rPr>
+        <w:t>这也是目前</w:t>
+      </w:r>
+      <w:r>
+        <w:t>基于</w:t>
+      </w:r>
+      <w:r>
+        <w:rPr>
+          <w:rFonts w:hint="eastAsia"/>
+        </w:rPr>
+        <w:t>语法</w:t>
+      </w:r>
+      <w:r>
+        <w:t>规则的方法面临</w:t>
+      </w:r>
+      <w:r>
+        <w:rPr>
+          <w:rFonts w:hint="eastAsia"/>
+        </w:rPr>
+        <w:t>的一个</w:t>
+      </w:r>
+      <w:r>
+        <w:t>挑战。</w:t>
+      </w:r>
+    </w:p>
+    <w:p>
+      <w:pPr>
+        <w:ind w:firstLine="360"/>
+      </w:pPr>
     </w:p>
     <w:p>
       <w:pPr>
@@ -8281,11 +8843,57 @@
         <w:jc w:val="center"/>
       </w:pPr>
       <w:r>
-        <w:pict>
-          <v:shape id="_x0000_i1028" type="#_x0000_t75" style="width:362.2pt;height:232.35pt">
-            <v:imagedata r:id="rId10" o:title="规则2"/>
-          </v:shape>
-        </w:pict>
+        <w:rPr>
+          <w:noProof/>
+        </w:rPr>
+        <w:drawing>
+          <wp:inline distT="0" distB="0" distL="0" distR="0">
+            <wp:extent cx="4433436" cy="2952000"/>
+            <wp:effectExtent l="0" t="0" r="5715" b="1270"/>
+            <wp:docPr id="1" name="图片 1" descr="C:\Users\Administrator\AppData\Local\Microsoft\Windows\INetCache\Content.Word\Relex中的介词规则.tif"/>
+            <wp:cNvGraphicFramePr>
+              <a:graphicFrameLocks xmlns:a="http://schemas.openxmlformats.org/drawingml/2006/main" noChangeAspect="1"/>
+            </wp:cNvGraphicFramePr>
+            <a:graphic xmlns:a="http://schemas.openxmlformats.org/drawingml/2006/main">
+              <a:graphicData uri="http://schemas.openxmlformats.org/drawingml/2006/picture">
+                <pic:pic xmlns:pic="http://schemas.openxmlformats.org/drawingml/2006/picture">
+                  <pic:nvPicPr>
+                    <pic:cNvPr id="0" name="Picture 22" descr="C:\Users\Administrator\AppData\Local\Microsoft\Windows\INetCache\Content.Word\Relex中的介词规则.tif"/>
+                    <pic:cNvPicPr>
+                      <a:picLocks noChangeAspect="1" noChangeArrowheads="1"/>
+                    </pic:cNvPicPr>
+                  </pic:nvPicPr>
+                  <pic:blipFill>
+                    <a:blip r:embed="rId10" cstate="print">
+                      <a:extLst>
+                        <a:ext uri="{28A0092B-C50C-407E-A947-70E740481C1C}">
+                          <a14:useLocalDpi xmlns:a14="http://schemas.microsoft.com/office/drawing/2010/main" val="0"/>
+                        </a:ext>
+                      </a:extLst>
+                    </a:blip>
+                    <a:srcRect/>
+                    <a:stretch>
+                      <a:fillRect/>
+                    </a:stretch>
+                  </pic:blipFill>
+                  <pic:spPr bwMode="auto">
+                    <a:xfrm>
+                      <a:off x="0" y="0"/>
+                      <a:ext cx="4433436" cy="2952000"/>
+                    </a:xfrm>
+                    <a:prstGeom prst="rect">
+                      <a:avLst/>
+                    </a:prstGeom>
+                    <a:noFill/>
+                    <a:ln>
+                      <a:noFill/>
+                    </a:ln>
+                  </pic:spPr>
+                </pic:pic>
+              </a:graphicData>
+            </a:graphic>
+          </wp:inline>
+        </w:drawing>
       </w:r>
     </w:p>
     <w:p>
@@ -8318,7 +8926,43 @@
         <w:t>between</w:t>
       </w:r>
       <w:r>
-        <w:t>这种方式连接的句法分析结果。在</w:t>
+        <w:t>这种方式连接的句法分析结果。</w:t>
+      </w:r>
+      <w:r>
+        <w:rPr>
+          <w:rFonts w:hint="eastAsia"/>
+        </w:rPr>
+        <w:t>黄色</w:t>
+      </w:r>
+      <w:r>
+        <w:t>部分代表着一对实体</w:t>
+      </w:r>
+      <w:r>
+        <w:rPr>
+          <w:rFonts w:hint="eastAsia"/>
+        </w:rPr>
+        <w:t>通过</w:t>
+      </w:r>
+      <w:r>
+        <w:t>介词</w:t>
+      </w:r>
+      <w:r>
+        <w:rPr>
+          <w:rFonts w:hint="eastAsia"/>
+        </w:rPr>
+        <w:t>作用</w:t>
+      </w:r>
+      <w:r>
+        <w:t>的路径。</w:t>
+      </w:r>
+      <w:r>
+        <w:rPr>
+          <w:rFonts w:hint="eastAsia"/>
+        </w:rPr>
+        <w:t>可以看出</w:t>
+      </w:r>
+      <w:r>
+        <w:t>在</w:t>
       </w:r>
       <w:r>
         <w:rPr>
@@ -8421,437 +9065,6 @@
       </w:r>
       <w:r>
         <w:t>因此判断两者之间存在关系。</w:t>
-      </w:r>
-    </w:p>
-    <w:p>
-      <w:pPr>
-        <w:ind w:firstLine="360"/>
-      </w:pPr>
-      <w:r>
-        <w:rPr>
-          <w:rFonts w:hint="eastAsia"/>
-        </w:rPr>
-        <w:t>跟</w:t>
-      </w:r>
-      <w:r>
-        <w:t>基于</w:t>
-      </w:r>
-      <w:r>
-        <w:t>“</w:t>
-      </w:r>
-      <w:r>
-        <w:rPr>
-          <w:rFonts w:hint="eastAsia"/>
-        </w:rPr>
-        <w:t>论元</w:t>
-      </w:r>
-      <w:r>
-        <w:t>结构</w:t>
-      </w:r>
-      <w:r>
-        <w:t>”</w:t>
-      </w:r>
-      <w:r>
-        <w:rPr>
-          <w:rFonts w:hint="eastAsia"/>
-        </w:rPr>
-        <w:t>的</w:t>
-      </w:r>
-      <w:r>
-        <w:t>方法相比，</w:t>
-      </w:r>
-      <w:r>
-        <w:rPr>
-          <w:rFonts w:hint="eastAsia"/>
-        </w:rPr>
-        <w:t xml:space="preserve">Fundel </w:t>
-      </w:r>
-      <w:r>
-        <w:rPr>
-          <w:rFonts w:hint="eastAsia"/>
-        </w:rPr>
-        <w:t>等人的</w:t>
-      </w:r>
-      <w:r>
-        <w:t>方法可以认为是对句子更深层次的分析，这里面涉及到更多自然语言处理</w:t>
-      </w:r>
-      <w:r>
-        <w:rPr>
-          <w:rFonts w:hint="eastAsia"/>
-        </w:rPr>
-        <w:t>方面的应用</w:t>
-      </w:r>
-      <w:r>
-        <w:rPr>
-          <w:rFonts w:hint="eastAsia"/>
-        </w:rPr>
-        <w:t>，</w:t>
-      </w:r>
-      <w:r>
-        <w:t>包括短语块的抽取，句法分析，句法依赖分析等等。</w:t>
-      </w:r>
-      <w:r>
-        <w:rPr>
-          <w:rFonts w:hint="eastAsia"/>
-        </w:rPr>
-        <w:t>这种</w:t>
-      </w:r>
-      <w:r>
-        <w:t>深层次的分析更加有利于</w:t>
-      </w:r>
-      <w:r>
-        <w:rPr>
-          <w:rFonts w:hint="eastAsia"/>
-        </w:rPr>
-        <w:t>针对</w:t>
-      </w:r>
-      <w:r>
-        <w:t>特定的问题来</w:t>
-      </w:r>
-      <w:r>
-        <w:rPr>
-          <w:rFonts w:hint="eastAsia"/>
-        </w:rPr>
-        <w:t>制定</w:t>
-      </w:r>
-      <w:r>
-        <w:t>特定的策略，比如在</w:t>
-      </w:r>
-      <w:r>
-        <w:rPr>
-          <w:rFonts w:hint="eastAsia"/>
-        </w:rPr>
-        <w:t>F</w:t>
-      </w:r>
-      <w:r>
-        <w:t>undel</w:t>
-      </w:r>
-      <w:r>
-        <w:t>等人的方法中，规则已经被限制到只有</w:t>
-      </w:r>
-      <w:r>
-        <w:rPr>
-          <w:rFonts w:hint="eastAsia"/>
-        </w:rPr>
-        <w:t>3</w:t>
-      </w:r>
-      <w:r>
-        <w:rPr>
-          <w:rFonts w:hint="eastAsia"/>
-        </w:rPr>
-        <w:t>条</w:t>
-      </w:r>
-      <w:r>
-        <w:t>，</w:t>
-      </w:r>
-      <w:r>
-        <w:rPr>
-          <w:rFonts w:hint="eastAsia"/>
-        </w:rPr>
-        <w:t>跟</w:t>
-      </w:r>
-      <w:r>
-        <w:t>在句子层面的模板比较，数量上</w:t>
-      </w:r>
-      <w:r>
-        <w:rPr>
-          <w:rFonts w:hint="eastAsia"/>
-        </w:rPr>
-        <w:t>已经</w:t>
-      </w:r>
-      <w:r>
-        <w:t>大大减少，</w:t>
-      </w:r>
-      <w:r>
-        <w:t>但是</w:t>
-      </w:r>
-      <w:r>
-        <w:rPr>
-          <w:rFonts w:hint="eastAsia"/>
-        </w:rPr>
-        <w:t>却</w:t>
-      </w:r>
-      <w:r>
-        <w:t>取得了很好的效果。</w:t>
-      </w:r>
-      <w:r>
-        <w:rPr>
-          <w:rFonts w:hint="eastAsia"/>
-        </w:rPr>
-        <w:t>但</w:t>
-      </w:r>
-      <w:r>
-        <w:t>基于句法分析的系统同样存在缺陷，</w:t>
-      </w:r>
-      <w:r>
-        <w:rPr>
-          <w:rFonts w:hint="eastAsia"/>
-        </w:rPr>
-        <w:t>其中</w:t>
-      </w:r>
-      <w:r>
-        <w:t>一个最大的问题在于系统的稳定性</w:t>
-      </w:r>
-      <w:r>
-        <w:rPr>
-          <w:rFonts w:hint="eastAsia"/>
-        </w:rPr>
-        <w:t>完全取决于</w:t>
-      </w:r>
-      <w:r>
-        <w:t>句法</w:t>
-      </w:r>
-      <w:r>
-        <w:rPr>
-          <w:rFonts w:hint="eastAsia"/>
-        </w:rPr>
-        <w:t>或者</w:t>
-      </w:r>
-      <w:r>
-        <w:t>依赖</w:t>
-      </w:r>
-      <w:r>
-        <w:rPr>
-          <w:rFonts w:hint="eastAsia"/>
-        </w:rPr>
-        <w:t>关系</w:t>
-      </w:r>
-      <w:r>
-        <w:t>分析器的稳定性，</w:t>
-      </w:r>
-      <w:r>
-        <w:rPr>
-          <w:rFonts w:hint="eastAsia"/>
-        </w:rPr>
-        <w:t>虽然传统</w:t>
-      </w:r>
-      <w:r>
-        <w:t>的语法分析器已经可以达到</w:t>
-      </w:r>
-      <w:r>
-        <w:rPr>
-          <w:rFonts w:hint="eastAsia"/>
-        </w:rPr>
-        <w:t>很高</w:t>
-      </w:r>
-      <w:r>
-        <w:t>的准确率</w:t>
-      </w:r>
-      <w:r>
-        <w:rPr>
-          <w:rFonts w:hint="eastAsia"/>
-        </w:rPr>
-        <w:t>（比如</w:t>
-      </w:r>
-      <w:r>
-        <w:rPr>
-          <w:rFonts w:hint="eastAsia"/>
-        </w:rPr>
-        <w:t>S</w:t>
-      </w:r>
-      <w:r>
-        <w:t>tanford parser</w:t>
-      </w:r>
-      <w:r>
-        <w:rPr>
-          <w:rFonts w:hint="eastAsia"/>
-        </w:rPr>
-        <w:t>的</w:t>
-      </w:r>
-      <w:r>
-        <w:t>准确率在标准</w:t>
-      </w:r>
-      <w:r>
-        <w:rPr>
-          <w:rFonts w:hint="eastAsia"/>
-        </w:rPr>
-        <w:t>的</w:t>
-      </w:r>
-      <w:r>
-        <w:t>测试</w:t>
-      </w:r>
-      <w:r>
-        <w:t>数据集上已经超过</w:t>
-      </w:r>
-      <w:r>
-        <w:rPr>
-          <w:rFonts w:hint="eastAsia"/>
-        </w:rPr>
-        <w:t>0.</w:t>
-      </w:r>
-      <w:r>
-        <w:rPr>
-          <w:rFonts w:hint="eastAsia"/>
-        </w:rPr>
-        <w:t>80</w:t>
-      </w:r>
-      <w:r>
-        <w:t>）</w:t>
-      </w:r>
-      <w:r>
-        <w:t>，</w:t>
-      </w:r>
-      <w:r>
-        <w:rPr>
-          <w:rFonts w:hint="eastAsia"/>
-        </w:rPr>
-        <w:t>但是</w:t>
-      </w:r>
-      <w:r>
-        <w:rPr>
-          <w:rFonts w:hint="eastAsia"/>
-        </w:rPr>
-        <w:t>考虑</w:t>
-      </w:r>
-      <w:r>
-        <w:t>到生物领域的文本具有一定的</w:t>
-      </w:r>
-      <w:r>
-        <w:rPr>
-          <w:rFonts w:hint="eastAsia"/>
-        </w:rPr>
-        <w:t>特性，</w:t>
-      </w:r>
-      <w:r>
-        <w:rPr>
-          <w:rFonts w:hint="eastAsia"/>
-        </w:rPr>
-        <w:t>比如</w:t>
-      </w:r>
-      <w:r>
-        <w:t>生物领域的特有</w:t>
-      </w:r>
-      <w:r>
-        <w:rPr>
-          <w:rFonts w:hint="eastAsia"/>
-        </w:rPr>
-        <w:t>名词</w:t>
-      </w:r>
-      <w:r>
-        <w:t>相对较多，句子相对较长</w:t>
-      </w:r>
-      <w:r>
-        <w:rPr>
-          <w:rFonts w:hint="eastAsia"/>
-        </w:rPr>
-        <w:t>，</w:t>
-      </w:r>
-      <w:r>
-        <w:rPr>
-          <w:rFonts w:hint="eastAsia"/>
-        </w:rPr>
-        <w:t>而且</w:t>
-      </w:r>
-      <w:r>
-        <w:t>针对生物领域</w:t>
-      </w:r>
-      <w:r>
-        <w:rPr>
-          <w:rFonts w:hint="eastAsia"/>
-        </w:rPr>
-        <w:t>句子</w:t>
-      </w:r>
-      <w:r>
-        <w:rPr>
-          <w:rFonts w:hint="eastAsia"/>
-        </w:rPr>
-        <w:t>句法</w:t>
-      </w:r>
-      <w:r>
-        <w:t>分析</w:t>
-      </w:r>
-      <w:r>
-        <w:rPr>
-          <w:rFonts w:hint="eastAsia"/>
-        </w:rPr>
-        <w:t>的</w:t>
-      </w:r>
-      <w:r>
-        <w:t>研究</w:t>
-      </w:r>
-      <w:r>
-        <w:t>较少，</w:t>
-      </w:r>
-      <w:r>
-        <w:rPr>
-          <w:rFonts w:hint="eastAsia"/>
-        </w:rPr>
-        <w:t>这导致</w:t>
-      </w:r>
-      <w:r>
-        <w:t>一般的句法分析器的</w:t>
-      </w:r>
-      <w:r>
-        <w:rPr>
-          <w:rFonts w:hint="eastAsia"/>
-        </w:rPr>
-        <w:t>性能</w:t>
-      </w:r>
-      <w:r>
-        <w:t>很难得到保证</w:t>
-      </w:r>
-      <w:r>
-        <w:rPr>
-          <w:rFonts w:hint="eastAsia"/>
-        </w:rPr>
-        <w:t>，</w:t>
-      </w:r>
-      <w:r>
-        <w:t>这种由句法分析造成的错误的传播，会影响</w:t>
-      </w:r>
-      <w:r>
-        <w:rPr>
-          <w:rFonts w:hint="eastAsia"/>
-        </w:rPr>
-        <w:t>整个</w:t>
-      </w:r>
-      <w:r>
-        <w:t>生物实体</w:t>
-      </w:r>
-      <w:r>
-        <w:rPr>
-          <w:rFonts w:hint="eastAsia"/>
-        </w:rPr>
-        <w:t>关系</w:t>
-      </w:r>
-      <w:r>
-        <w:t>抽取的性能。</w:t>
-      </w:r>
-      <w:r>
-        <w:rPr>
-          <w:rFonts w:hint="eastAsia"/>
-        </w:rPr>
-        <w:t>这也是</w:t>
-      </w:r>
-      <w:r>
-        <w:rPr>
-          <w:rFonts w:hint="eastAsia"/>
-        </w:rPr>
-        <w:t>目前</w:t>
-      </w:r>
-      <w:r>
-        <w:t>基于</w:t>
-      </w:r>
-      <w:r>
-        <w:rPr>
-          <w:rFonts w:hint="eastAsia"/>
-        </w:rPr>
-        <w:t>语法</w:t>
-      </w:r>
-      <w:r>
-        <w:t>规则的方法面临</w:t>
-      </w:r>
-      <w:r>
-        <w:rPr>
-          <w:rFonts w:hint="eastAsia"/>
-        </w:rPr>
-        <w:t>一个</w:t>
-      </w:r>
-      <w:r>
-        <w:t>挑战</w:t>
-      </w:r>
-      <w:r>
-        <w:t>。</w:t>
       </w:r>
     </w:p>
     <w:p>
@@ -8862,9 +9075,6 @@
           <w:numId w:val="1"/>
         </w:numPr>
         <w:ind w:firstLineChars="0"/>
-        <w:rPr>
-          <w:rFonts w:hint="eastAsia"/>
-        </w:rPr>
       </w:pPr>
       <w:r>
         <w:rPr>
@@ -8888,18 +9098,547 @@
         <w:t>生物</w:t>
       </w:r>
       <w:r>
-        <w:t>关系实体的研究</w:t>
-      </w:r>
-      <w:bookmarkStart w:id="75" w:name="_GoBack"/>
-      <w:bookmarkEnd w:id="75"/>
+        <w:t>关系实体</w:t>
+      </w:r>
+      <w:r>
+        <w:rPr>
+          <w:rFonts w:hint="eastAsia"/>
+        </w:rPr>
+        <w:t>抽取</w:t>
+      </w:r>
+      <w:r>
+        <w:t>的研究</w:t>
+      </w:r>
     </w:p>
     <w:p>
       <w:pPr>
         <w:ind w:firstLine="360"/>
-        <w:rPr>
-          <w:rFonts w:hint="eastAsia"/>
-        </w:rPr>
       </w:pPr>
+      <w:r>
+        <w:rPr>
+          <w:rFonts w:hint="eastAsia"/>
+        </w:rPr>
+        <w:t>大多数基于</w:t>
+      </w:r>
+      <w:r>
+        <w:t>统计学习算法的</w:t>
+      </w:r>
+      <w:r>
+        <w:rPr>
+          <w:rFonts w:hint="eastAsia"/>
+        </w:rPr>
+        <w:t>生物</w:t>
+      </w:r>
+      <w:r>
+        <w:t>实体关系抽取系统都</w:t>
+      </w:r>
+      <w:r>
+        <w:rPr>
+          <w:rFonts w:hint="eastAsia"/>
+        </w:rPr>
+        <w:t>把</w:t>
+      </w:r>
+      <w:r>
+        <w:t>关系抽取</w:t>
+      </w:r>
+      <w:r>
+        <w:rPr>
+          <w:rFonts w:hint="eastAsia"/>
+        </w:rPr>
+        <w:t>当作</w:t>
+      </w:r>
+      <w:r>
+        <w:t>分类问题，</w:t>
+      </w:r>
+      <w:r>
+        <w:rPr>
+          <w:rFonts w:hint="eastAsia"/>
+        </w:rPr>
+        <w:t>所以</w:t>
+      </w:r>
+      <w:r>
+        <w:t>问题</w:t>
+      </w:r>
+      <w:r>
+        <w:rPr>
+          <w:rFonts w:hint="eastAsia"/>
+        </w:rPr>
+        <w:t>的</w:t>
+      </w:r>
+      <w:r>
+        <w:t>关键在于如何构建特征</w:t>
+      </w:r>
+      <w:bookmarkStart w:id="80" w:name="OLE_LINK85"/>
+      <w:bookmarkStart w:id="81" w:name="OLE_LINK86"/>
+      <w:bookmarkStart w:id="82" w:name="OLE_LINK87"/>
+      <w:bookmarkStart w:id="83" w:name="OLE_LINK88"/>
+      <m:oMath>
+        <m:r>
+          <w:rPr>
+            <w:rFonts w:ascii="Cambria Math" w:hAnsi="Cambria Math"/>
+          </w:rPr>
+          <m:t>T</m:t>
+        </m:r>
+        <m:d>
+          <m:dPr>
+            <m:ctrlPr>
+              <w:rPr>
+                <w:rFonts w:ascii="Cambria Math" w:hAnsi="Cambria Math"/>
+                <w:i/>
+              </w:rPr>
+            </m:ctrlPr>
+          </m:dPr>
+          <m:e>
+            <m:r>
+              <w:rPr>
+                <w:rFonts w:ascii="Cambria Math" w:hAnsi="Cambria Math"/>
+              </w:rPr>
+              <m:t>s</m:t>
+            </m:r>
+          </m:e>
+        </m:d>
+      </m:oMath>
+      <w:bookmarkEnd w:id="80"/>
+      <w:bookmarkEnd w:id="81"/>
+      <w:bookmarkEnd w:id="82"/>
+      <w:bookmarkEnd w:id="83"/>
+      <w:r>
+        <w:rPr>
+          <w:rFonts w:hint="eastAsia"/>
+        </w:rPr>
+        <w:t>以及</w:t>
+      </w:r>
+      <w:r>
+        <w:t>选择</w:t>
+      </w:r>
+      <w:r>
+        <w:rPr>
+          <w:rFonts w:hint="eastAsia"/>
+        </w:rPr>
+        <w:t>合适的</w:t>
+      </w:r>
+      <w:r>
+        <w:t>分类器</w:t>
+      </w:r>
+      <w:bookmarkStart w:id="84" w:name="OLE_LINK80"/>
+      <w:bookmarkStart w:id="85" w:name="OLE_LINK81"/>
+      <w:bookmarkStart w:id="86" w:name="OLE_LINK82"/>
+      <w:bookmarkStart w:id="87" w:name="OLE_LINK83"/>
+      <w:bookmarkStart w:id="88" w:name="OLE_LINK84"/>
+      <m:oMath>
+        <m:r>
+          <w:rPr>
+            <w:rFonts w:ascii="Cambria Math" w:hAnsi="Cambria Math"/>
+          </w:rPr>
+          <m:t>f</m:t>
+        </m:r>
+      </m:oMath>
+      <w:bookmarkEnd w:id="84"/>
+      <w:bookmarkEnd w:id="85"/>
+      <w:bookmarkEnd w:id="86"/>
+      <w:bookmarkEnd w:id="87"/>
+      <w:bookmarkEnd w:id="88"/>
+      <w:r>
+        <w:rPr>
+          <w:rFonts w:hint="eastAsia"/>
+        </w:rPr>
+        <w:t>。</w:t>
+      </w:r>
+      <w:r>
+        <w:rPr>
+          <w:rFonts w:hint="eastAsia"/>
+        </w:rPr>
+        <w:t>对于</w:t>
+      </w:r>
+      <w:r>
+        <w:t>分类器</w:t>
+      </w:r>
+      <m:oMath>
+        <m:r>
+          <w:rPr>
+            <w:rFonts w:ascii="Cambria Math" w:hAnsi="Cambria Math"/>
+          </w:rPr>
+          <m:t>f</m:t>
+        </m:r>
+      </m:oMath>
+      <w:r>
+        <w:t>而言，</w:t>
+      </w:r>
+      <w:r>
+        <w:rPr>
+          <w:rFonts w:hint="eastAsia"/>
+        </w:rPr>
+        <w:t>支持向量机</w:t>
+      </w:r>
+      <w:r>
+        <w:t>（</w:t>
+      </w:r>
+      <w:r>
+        <w:rPr>
+          <w:rFonts w:hint="eastAsia"/>
+        </w:rPr>
+        <w:t>SVM</w:t>
+      </w:r>
+      <w:r>
+        <w:rPr>
+          <w:rFonts w:hint="eastAsia"/>
+        </w:rPr>
+        <w:t>）</w:t>
+      </w:r>
+      <w:r>
+        <w:rPr>
+          <w:rFonts w:hint="eastAsia"/>
+        </w:rPr>
+        <w:t>由于</w:t>
+      </w:r>
+      <w:r>
+        <w:rPr>
+          <w:rFonts w:hint="eastAsia"/>
+        </w:rPr>
+        <w:t>基于</w:t>
+      </w:r>
+      <w:r>
+        <w:t>结构风险最小化理论，</w:t>
+      </w:r>
+      <w:r>
+        <w:rPr>
+          <w:rFonts w:hint="eastAsia"/>
+        </w:rPr>
+        <w:t>在</w:t>
+      </w:r>
+      <w:r>
+        <w:t>各项有监督学习的任务上展现出强大的优势，因此</w:t>
+      </w:r>
+      <w:r>
+        <w:rPr>
+          <w:rFonts w:hint="eastAsia"/>
+        </w:rPr>
+        <w:t>S</w:t>
+      </w:r>
+      <w:r>
+        <w:t>VM</w:t>
+      </w:r>
+      <w:r>
+        <w:rPr>
+          <w:rFonts w:hint="eastAsia"/>
+        </w:rPr>
+        <w:t>也</w:t>
+      </w:r>
+      <w:r>
+        <w:t>在生物实体关系</w:t>
+      </w:r>
+      <w:r>
+        <w:rPr>
+          <w:rFonts w:hint="eastAsia"/>
+        </w:rPr>
+        <w:t>抽取</w:t>
+      </w:r>
+      <w:r>
+        <w:t>系统中</w:t>
+      </w:r>
+      <w:r>
+        <w:rPr>
+          <w:rFonts w:hint="eastAsia"/>
+        </w:rPr>
+        <w:t>被</w:t>
+      </w:r>
+      <w:r>
+        <w:t>广泛的</w:t>
+      </w:r>
+      <w:r>
+        <w:rPr>
+          <w:rFonts w:hint="eastAsia"/>
+        </w:rPr>
+        <w:t>应用</w:t>
+      </w:r>
+      <w:r>
+        <w:rPr>
+          <w:rFonts w:hint="eastAsia"/>
+        </w:rPr>
+        <w:t>，</w:t>
+      </w:r>
+      <w:r>
+        <w:rPr>
+          <w:rFonts w:hint="eastAsia"/>
+        </w:rPr>
+        <w:t>并且</w:t>
+      </w:r>
+      <w:r>
+        <w:t>体现出良好的性能</w:t>
+      </w:r>
+      <w:r>
+        <w:rPr>
+          <w:rFonts w:hint="eastAsia"/>
+        </w:rPr>
+        <w:t>。</w:t>
+      </w:r>
+      <w:r>
+        <w:rPr>
+          <w:rFonts w:hint="eastAsia"/>
+        </w:rPr>
+        <w:t>因此</w:t>
+      </w:r>
+      <w:r>
+        <w:t>，在基于</w:t>
+      </w:r>
+      <w:r>
+        <w:rPr>
+          <w:rFonts w:hint="eastAsia"/>
+        </w:rPr>
+        <w:t>SVM</w:t>
+      </w:r>
+      <w:r>
+        <w:rPr>
+          <w:rFonts w:hint="eastAsia"/>
+        </w:rPr>
+        <w:t>分类器</w:t>
+      </w:r>
+      <w:r>
+        <w:t>的基础上，特征</w:t>
+      </w:r>
+      <m:oMath>
+        <m:r>
+          <w:rPr>
+            <w:rFonts w:ascii="Cambria Math" w:hAnsi="Cambria Math"/>
+          </w:rPr>
+          <m:t>T</m:t>
+        </m:r>
+        <m:d>
+          <m:dPr>
+            <m:ctrlPr>
+              <w:rPr>
+                <w:rFonts w:ascii="Cambria Math" w:hAnsi="Cambria Math"/>
+                <w:i/>
+              </w:rPr>
+            </m:ctrlPr>
+          </m:dPr>
+          <m:e>
+            <m:r>
+              <w:rPr>
+                <w:rFonts w:ascii="Cambria Math" w:hAnsi="Cambria Math"/>
+              </w:rPr>
+              <m:t>s</m:t>
+            </m:r>
+          </m:e>
+        </m:d>
+      </m:oMath>
+      <w:r>
+        <w:rPr>
+          <w:rFonts w:hint="eastAsia"/>
+        </w:rPr>
+        <w:t>的</w:t>
+      </w:r>
+      <w:r>
+        <w:t>选择对于实体关系的抽取显得</w:t>
+      </w:r>
+      <w:r>
+        <w:rPr>
+          <w:rFonts w:hint="eastAsia"/>
+        </w:rPr>
+        <w:t>由于</w:t>
+      </w:r>
+      <w:r>
+        <w:t>重要。</w:t>
+      </w:r>
+    </w:p>
+    <w:p>
+      <w:pPr>
+        <w:ind w:firstLine="360"/>
+        <w:rPr>
+          <w:i/>
+        </w:rPr>
+      </w:pPr>
+      <w:r>
+        <w:rPr>
+          <w:rFonts w:hint="eastAsia"/>
+        </w:rPr>
+        <w:t>此外</w:t>
+      </w:r>
+      <w:r>
+        <w:t>由于</w:t>
+      </w:r>
+      <w:r>
+        <w:rPr>
+          <w:rFonts w:hint="eastAsia"/>
+        </w:rPr>
+        <w:t>SVM</w:t>
+      </w:r>
+      <w:r>
+        <w:rPr>
+          <w:rFonts w:hint="eastAsia"/>
+        </w:rPr>
+        <w:t>中</w:t>
+      </w:r>
+      <w:r>
+        <w:t>核函数的存在</w:t>
+      </w:r>
+      <w:r>
+        <w:rPr>
+          <w:rFonts w:hint="eastAsia"/>
+        </w:rPr>
+        <w:t>，可以将</w:t>
+      </w:r>
+      <w:r>
+        <w:t>低维</w:t>
+      </w:r>
+      <w:r>
+        <w:rPr>
+          <w:rFonts w:hint="eastAsia"/>
+        </w:rPr>
+        <w:t>空间</w:t>
+      </w:r>
+      <w:r>
+        <w:t>的数据映射到高维空间，</w:t>
+      </w:r>
+      <w:r>
+        <w:rPr>
+          <w:rFonts w:hint="eastAsia"/>
+        </w:rPr>
+        <w:t>使得</w:t>
+      </w:r>
+      <w:r>
+        <w:t>低维线性不可分的数据在</w:t>
+      </w:r>
+      <w:r>
+        <w:rPr>
+          <w:rFonts w:hint="eastAsia"/>
+        </w:rPr>
+        <w:t>高维</w:t>
+      </w:r>
+      <w:r>
+        <w:t>空间是可分的，核函数的选择对于</w:t>
+      </w:r>
+      <w:r>
+        <w:rPr>
+          <w:rFonts w:hint="eastAsia"/>
+        </w:rPr>
+        <w:t>SVM</w:t>
+      </w:r>
+      <w:r>
+        <w:rPr>
+          <w:rFonts w:hint="eastAsia"/>
+        </w:rPr>
+        <w:t>分类</w:t>
+      </w:r>
+      <w:r>
+        <w:t>问题至关重要</w:t>
+      </w:r>
+      <w:r>
+        <w:rPr>
+          <w:rFonts w:hint="eastAsia"/>
+        </w:rPr>
+        <w:t>，</w:t>
+      </w:r>
+      <w:r>
+        <w:t>因此</w:t>
+      </w:r>
+      <w:r>
+        <w:t>本章节</w:t>
+      </w:r>
+      <w:r>
+        <w:rPr>
+          <w:rFonts w:hint="eastAsia"/>
+        </w:rPr>
+        <w:t>也重点</w:t>
+      </w:r>
+      <w:r>
+        <w:t>介绍</w:t>
+      </w:r>
+      <w:r>
+        <w:rPr>
+          <w:rFonts w:hint="eastAsia"/>
+        </w:rPr>
+        <w:t>了</w:t>
+      </w:r>
+      <w:r>
+        <w:t>的</w:t>
+      </w:r>
+      <w:r>
+        <w:rPr>
+          <w:rFonts w:hint="eastAsia"/>
+        </w:rPr>
+        <w:t>现有</w:t>
+      </w:r>
+      <w:r>
+        <w:t>的</w:t>
+      </w:r>
+      <w:r>
+        <w:rPr>
+          <w:rFonts w:hint="eastAsia"/>
+        </w:rPr>
+        <w:t>如何</w:t>
+      </w:r>
+      <w:r>
+        <w:t>利用</w:t>
+      </w:r>
+      <w:r>
+        <w:rPr>
+          <w:rFonts w:hint="eastAsia"/>
+        </w:rPr>
+        <w:t>抽取</w:t>
+      </w:r>
+      <w:r>
+        <w:t>到的特征</w:t>
+      </w:r>
+      <m:oMath>
+        <m:r>
+          <w:rPr>
+            <w:rFonts w:ascii="Cambria Math" w:hAnsi="Cambria Math"/>
+          </w:rPr>
+          <m:t>T</m:t>
+        </m:r>
+        <m:d>
+          <m:dPr>
+            <m:ctrlPr>
+              <w:rPr>
+                <w:rFonts w:ascii="Cambria Math" w:hAnsi="Cambria Math"/>
+                <w:i/>
+              </w:rPr>
+            </m:ctrlPr>
+          </m:dPr>
+          <m:e>
+            <m:r>
+              <w:rPr>
+                <w:rFonts w:ascii="Cambria Math" w:hAnsi="Cambria Math"/>
+              </w:rPr>
+              <m:t>s</m:t>
+            </m:r>
+          </m:e>
+        </m:d>
+      </m:oMath>
+      <w:r>
+        <w:rPr>
+          <w:rFonts w:hint="eastAsia"/>
+        </w:rPr>
+        <w:t>来</w:t>
+      </w:r>
+      <w:r>
+        <w:t>构建不同的核函数</w:t>
+      </w:r>
+      <w:r>
+        <w:rPr>
+          <w:rFonts w:hint="eastAsia"/>
+        </w:rPr>
+        <w:t>，</w:t>
+      </w:r>
+      <w:r>
+        <w:t>从而实现自动关系</w:t>
+      </w:r>
+      <w:r>
+        <w:t>抽取的</w:t>
+      </w:r>
+      <w:r>
+        <w:rPr>
+          <w:rFonts w:hint="eastAsia"/>
+        </w:rPr>
+        <w:t>相关工作</w:t>
+      </w:r>
+      <w:r>
+        <w:rPr>
+          <w:rFonts w:hint="eastAsia"/>
+        </w:rPr>
+        <w:t>。</w:t>
+      </w:r>
     </w:p>
     <w:sectPr>
       <w:headerReference w:type="even" r:id="rId11"/>

</xml_diff>